<commit_message>
set up an authentication service that React application can consume
</commit_message>
<xml_diff>
--- a/Loom Video Recordings/Sprint 2 Labs - Loom Recording questions.docx
+++ b/Loom Video Recordings/Sprint 2 Labs - Loom Recording questions.docx
@@ -7,328 +7,988 @@
         <w:t>Labs – Sprint 2 – Loom Video Notes</w:t>
       </w:r>
     </w:p>
-    <w:p/>
-    <w:p>
-      <w:pPr>
-        <w:rPr>
-          <w:rFonts w:ascii="Lato" w:hAnsi="Lato"/>
-          <w:sz w:val="24"/>
-          <w:szCs w:val="24"/>
-        </w:rPr>
-      </w:pPr>
-      <w:r>
-        <w:rPr>
-          <w:rFonts w:ascii="Lato" w:eastAsia="Times New Roman" w:hAnsi="Lato" w:cs="Times New Roman"/>
-          <w:color w:val="1B212C"/>
-          <w:kern w:val="0"/>
-          <w:sz w:val="24"/>
-          <w:szCs w:val="24"/>
-          <w14:ligatures w14:val="none"/>
-        </w:rPr>
-        <w:t xml:space="preserve">The deliverables </w:t>
-      </w:r>
-      <w:r>
-        <w:rPr>
-          <w:rFonts w:ascii="Lato" w:eastAsia="Times New Roman" w:hAnsi="Lato" w:cs="Times New Roman"/>
-          <w:color w:val="1B212C"/>
-          <w:kern w:val="0"/>
-          <w:sz w:val="24"/>
-          <w:szCs w:val="24"/>
-          <w14:ligatures w14:val="none"/>
-        </w:rPr>
-        <w:t xml:space="preserve">and requirements </w:t>
-      </w:r>
-      <w:r>
-        <w:rPr>
-          <w:rFonts w:ascii="Lato" w:eastAsia="Times New Roman" w:hAnsi="Lato" w:cs="Times New Roman"/>
-          <w:color w:val="1B212C"/>
-          <w:kern w:val="0"/>
-          <w:sz w:val="24"/>
-          <w:szCs w:val="24"/>
-          <w14:ligatures w14:val="none"/>
-        </w:rPr>
-        <w:t xml:space="preserve">for this ticket included </w:t>
-      </w:r>
-      <w:r>
-        <w:rPr>
-          <w:rFonts w:ascii="Lato" w:hAnsi="Lato"/>
-          <w:sz w:val="24"/>
-          <w:szCs w:val="24"/>
-        </w:rPr>
-        <w:t>i</w:t>
-      </w:r>
-      <w:r>
-        <w:rPr>
-          <w:rFonts w:ascii="Lato" w:hAnsi="Lato"/>
-          <w:sz w:val="24"/>
-          <w:szCs w:val="24"/>
-        </w:rPr>
-        <w:t>ntegrat</w:t>
-      </w:r>
-      <w:r>
-        <w:rPr>
-          <w:rFonts w:ascii="Lato" w:hAnsi="Lato"/>
-          <w:sz w:val="24"/>
-          <w:szCs w:val="24"/>
-        </w:rPr>
-        <w:t>ing</w:t>
-      </w:r>
-      <w:r>
-        <w:rPr>
-          <w:rFonts w:ascii="Lato" w:hAnsi="Lato"/>
-          <w:sz w:val="24"/>
-          <w:szCs w:val="24"/>
-        </w:rPr>
-        <w:t xml:space="preserve"> this frontend application with an API</w:t>
-      </w:r>
-      <w:r>
-        <w:rPr>
-          <w:rFonts w:ascii="Lato" w:hAnsi="Lato"/>
-          <w:sz w:val="24"/>
-          <w:szCs w:val="24"/>
-        </w:rPr>
-        <w:t xml:space="preserve"> by reworking the</w:t>
-      </w:r>
-      <w:r>
-        <w:rPr>
-          <w:rFonts w:ascii="Lato" w:hAnsi="Lato"/>
-          <w:sz w:val="24"/>
-          <w:szCs w:val="24"/>
-        </w:rPr>
-        <w:t xml:space="preserve"> `GraphWrapper.jsx` file and data visualizations to use </w:t>
-      </w:r>
-      <w:r>
-        <w:rPr>
-          <w:rFonts w:ascii="Lato" w:hAnsi="Lato"/>
-          <w:sz w:val="24"/>
-          <w:szCs w:val="24"/>
-        </w:rPr>
-        <w:t xml:space="preserve">the </w:t>
-      </w:r>
-      <w:r>
-        <w:rPr>
-          <w:rFonts w:ascii="Lato" w:hAnsi="Lato"/>
-          <w:sz w:val="24"/>
-          <w:szCs w:val="24"/>
-        </w:rPr>
-        <w:t xml:space="preserve">API instead of </w:t>
-      </w:r>
-      <w:r>
-        <w:rPr>
-          <w:rFonts w:ascii="Lato" w:hAnsi="Lato"/>
-          <w:sz w:val="24"/>
-          <w:szCs w:val="24"/>
-        </w:rPr>
-        <w:t xml:space="preserve">the </w:t>
-      </w:r>
-      <w:r>
-        <w:rPr>
-          <w:rFonts w:ascii="Lato" w:hAnsi="Lato"/>
-          <w:sz w:val="24"/>
-          <w:szCs w:val="24"/>
-        </w:rPr>
-        <w:t>`test_data.json`</w:t>
-      </w:r>
-      <w:r>
-        <w:rPr>
-          <w:rFonts w:ascii="Lato" w:hAnsi="Lato"/>
-          <w:sz w:val="24"/>
-          <w:szCs w:val="24"/>
-        </w:rPr>
-        <w:t xml:space="preserve"> file</w:t>
-      </w:r>
-      <w:r>
-        <w:rPr>
-          <w:rFonts w:ascii="Lato" w:hAnsi="Lato"/>
-          <w:sz w:val="24"/>
-          <w:szCs w:val="24"/>
+    <w:p>
+      <w:pPr>
+        <w:spacing w:before="100" w:beforeAutospacing="1" w:after="100" w:afterAutospacing="1" w:line="240" w:lineRule="auto"/>
+        <w:rPr>
+          <w:rFonts w:ascii="Times New Roman" w:eastAsia="Times New Roman" w:hAnsi="Times New Roman" w:cs="Times New Roman"/>
+          <w:kern w:val="0"/>
+          <w:sz w:val="24"/>
+          <w:szCs w:val="24"/>
+          <w14:ligatures w14:val="none"/>
+        </w:rPr>
+      </w:pPr>
+      <w:r>
+        <w:rPr>
+          <w:rFonts w:ascii="Times New Roman" w:eastAsia="Times New Roman" w:hAnsi="Times New Roman" w:cs="Times New Roman"/>
+          <w:b/>
+          <w:bCs/>
+          <w:kern w:val="0"/>
+          <w:sz w:val="24"/>
+          <w:szCs w:val="24"/>
+          <w14:ligatures w14:val="none"/>
+        </w:rPr>
+        <w:t>Objective</w:t>
+      </w:r>
+      <w:r>
+        <w:rPr>
+          <w:rFonts w:ascii="Times New Roman" w:eastAsia="Times New Roman" w:hAnsi="Times New Roman" w:cs="Times New Roman"/>
+          <w:kern w:val="0"/>
+          <w:sz w:val="24"/>
+          <w:szCs w:val="24"/>
+          <w14:ligatures w14:val="none"/>
+        </w:rPr>
+        <w:t xml:space="preserve">: Integrate the frontend application with an API by updating the </w:t>
+      </w:r>
+      <w:r>
+        <w:rPr>
+          <w:rFonts w:ascii="Courier New" w:eastAsia="Times New Roman" w:hAnsi="Courier New" w:cs="Courier New"/>
+          <w:kern w:val="0"/>
+          <w:sz w:val="20"/>
+          <w:szCs w:val="20"/>
+          <w14:ligatures w14:val="none"/>
+        </w:rPr>
+        <w:t>GraphWrapper.jsx</w:t>
+      </w:r>
+      <w:r>
+        <w:rPr>
+          <w:rFonts w:ascii="Times New Roman" w:eastAsia="Times New Roman" w:hAnsi="Times New Roman" w:cs="Times New Roman"/>
+          <w:kern w:val="0"/>
+          <w:sz w:val="24"/>
+          <w:szCs w:val="24"/>
+          <w14:ligatures w14:val="none"/>
+        </w:rPr>
+        <w:t xml:space="preserve"> file and data visualizations to use the API instead of the </w:t>
+      </w:r>
+      <w:r>
+        <w:rPr>
+          <w:rFonts w:ascii="Courier New" w:eastAsia="Times New Roman" w:hAnsi="Courier New" w:cs="Courier New"/>
+          <w:kern w:val="0"/>
+          <w:sz w:val="20"/>
+          <w:szCs w:val="20"/>
+          <w14:ligatures w14:val="none"/>
+        </w:rPr>
+        <w:t>test_data.json</w:t>
+      </w:r>
+      <w:r>
+        <w:rPr>
+          <w:rFonts w:ascii="Times New Roman" w:eastAsia="Times New Roman" w:hAnsi="Times New Roman" w:cs="Times New Roman"/>
+          <w:kern w:val="0"/>
+          <w:sz w:val="24"/>
+          <w:szCs w:val="24"/>
+          <w14:ligatures w14:val="none"/>
+        </w:rPr>
+        <w:t xml:space="preserve"> file. After integration, the three graphs on the Graphs page should display data from the API. The specific API endpoints utilized are the Fiscal Year Data (</w:t>
+      </w:r>
+      <w:r>
+        <w:rPr>
+          <w:rFonts w:ascii="Courier New" w:eastAsia="Times New Roman" w:hAnsi="Courier New" w:cs="Courier New"/>
+          <w:kern w:val="0"/>
+          <w:sz w:val="20"/>
+          <w:szCs w:val="20"/>
+          <w14:ligatures w14:val="none"/>
+        </w:rPr>
+        <w:t>/fiscalSummary</w:t>
+      </w:r>
+      <w:r>
+        <w:rPr>
+          <w:rFonts w:ascii="Times New Roman" w:eastAsia="Times New Roman" w:hAnsi="Times New Roman" w:cs="Times New Roman"/>
+          <w:kern w:val="0"/>
+          <w:sz w:val="24"/>
+          <w:szCs w:val="24"/>
+          <w14:ligatures w14:val="none"/>
+        </w:rPr>
+        <w:t>) and Citizenship Data (</w:t>
+      </w:r>
+      <w:r>
+        <w:rPr>
+          <w:rFonts w:ascii="Courier New" w:eastAsia="Times New Roman" w:hAnsi="Courier New" w:cs="Courier New"/>
+          <w:kern w:val="0"/>
+          <w:sz w:val="20"/>
+          <w:szCs w:val="20"/>
+          <w14:ligatures w14:val="none"/>
+        </w:rPr>
+        <w:t>/citizenshipSummary</w:t>
+      </w:r>
+      <w:r>
+        <w:rPr>
+          <w:rFonts w:ascii="Times New Roman" w:eastAsia="Times New Roman" w:hAnsi="Times New Roman" w:cs="Times New Roman"/>
+          <w:kern w:val="0"/>
+          <w:sz w:val="24"/>
+          <w:szCs w:val="24"/>
+          <w14:ligatures w14:val="none"/>
+        </w:rPr>
+        <w:t>).</w:t>
+      </w:r>
+    </w:p>
+    <w:p>
+      <w:pPr>
+        <w:spacing w:before="100" w:beforeAutospacing="1" w:after="100" w:afterAutospacing="1" w:line="240" w:lineRule="auto"/>
+        <w:rPr>
+          <w:rFonts w:ascii="Times New Roman" w:eastAsia="Times New Roman" w:hAnsi="Times New Roman" w:cs="Times New Roman"/>
+          <w:kern w:val="0"/>
+          <w:sz w:val="24"/>
+          <w:szCs w:val="24"/>
+          <w14:ligatures w14:val="none"/>
+        </w:rPr>
+      </w:pPr>
+      <w:r>
+        <w:rPr>
+          <w:rFonts w:ascii="Times New Roman" w:eastAsia="Times New Roman" w:hAnsi="Times New Roman" w:cs="Times New Roman"/>
+          <w:b/>
+          <w:bCs/>
+          <w:kern w:val="0"/>
+          <w:sz w:val="24"/>
+          <w:szCs w:val="24"/>
+          <w14:ligatures w14:val="none"/>
+        </w:rPr>
+        <w:t>Implementation</w:t>
+      </w:r>
+      <w:r>
+        <w:rPr>
+          <w:rFonts w:ascii="Times New Roman" w:eastAsia="Times New Roman" w:hAnsi="Times New Roman" w:cs="Times New Roman"/>
+          <w:kern w:val="0"/>
+          <w:sz w:val="24"/>
+          <w:szCs w:val="24"/>
+          <w14:ligatures w14:val="none"/>
+        </w:rPr>
+        <w:t>:</w:t>
+      </w:r>
+    </w:p>
+    <w:p>
+      <w:pPr>
+        <w:numPr>
+          <w:ilvl w:val="0"/>
+          <w:numId w:val="4"/>
+        </w:numPr>
+        <w:spacing w:before="100" w:beforeAutospacing="1" w:after="100" w:afterAutospacing="1" w:line="240" w:lineRule="auto"/>
+        <w:rPr>
+          <w:rFonts w:ascii="Times New Roman" w:eastAsia="Times New Roman" w:hAnsi="Times New Roman" w:cs="Times New Roman"/>
+          <w:kern w:val="0"/>
+          <w:sz w:val="24"/>
+          <w:szCs w:val="24"/>
+          <w14:ligatures w14:val="none"/>
+        </w:rPr>
+      </w:pPr>
+      <w:r>
+        <w:rPr>
+          <w:rFonts w:ascii="Times New Roman" w:eastAsia="Times New Roman" w:hAnsi="Times New Roman" w:cs="Times New Roman"/>
+          <w:b/>
+          <w:bCs/>
+          <w:kern w:val="0"/>
+          <w:sz w:val="24"/>
+          <w:szCs w:val="24"/>
+          <w14:ligatures w14:val="none"/>
+        </w:rPr>
+        <w:t>Enhancement of React Component</w:t>
+      </w:r>
+      <w:r>
+        <w:rPr>
+          <w:rFonts w:ascii="Times New Roman" w:eastAsia="Times New Roman" w:hAnsi="Times New Roman" w:cs="Times New Roman"/>
+          <w:kern w:val="0"/>
+          <w:sz w:val="24"/>
+          <w:szCs w:val="24"/>
+          <w14:ligatures w14:val="none"/>
+        </w:rPr>
+        <w:t>:</w:t>
+      </w:r>
+    </w:p>
+    <w:p>
+      <w:pPr>
+        <w:numPr>
+          <w:ilvl w:val="1"/>
+          <w:numId w:val="4"/>
+        </w:numPr>
+        <w:spacing w:before="100" w:beforeAutospacing="1" w:after="100" w:afterAutospacing="1" w:line="240" w:lineRule="auto"/>
+        <w:rPr>
+          <w:rFonts w:ascii="Times New Roman" w:eastAsia="Times New Roman" w:hAnsi="Times New Roman" w:cs="Times New Roman"/>
+          <w:kern w:val="0"/>
+          <w:sz w:val="24"/>
+          <w:szCs w:val="24"/>
+          <w14:ligatures w14:val="none"/>
+        </w:rPr>
+      </w:pPr>
+      <w:r>
+        <w:rPr>
+          <w:rFonts w:ascii="Times New Roman" w:eastAsia="Times New Roman" w:hAnsi="Times New Roman" w:cs="Times New Roman"/>
+          <w:kern w:val="0"/>
+          <w:sz w:val="24"/>
+          <w:szCs w:val="24"/>
+          <w14:ligatures w14:val="none"/>
+        </w:rPr>
+        <w:t xml:space="preserve">Integrated an Axios call within the </w:t>
+      </w:r>
+      <w:r>
+        <w:rPr>
+          <w:rFonts w:ascii="Courier New" w:eastAsia="Times New Roman" w:hAnsi="Courier New" w:cs="Courier New"/>
+          <w:kern w:val="0"/>
+          <w:sz w:val="20"/>
+          <w:szCs w:val="20"/>
+          <w14:ligatures w14:val="none"/>
+        </w:rPr>
+        <w:t>updateStateWithNewData</w:t>
+      </w:r>
+      <w:r>
+        <w:rPr>
+          <w:rFonts w:ascii="Times New Roman" w:eastAsia="Times New Roman" w:hAnsi="Times New Roman" w:cs="Times New Roman"/>
+          <w:kern w:val="0"/>
+          <w:sz w:val="24"/>
+          <w:szCs w:val="24"/>
+          <w14:ligatures w14:val="none"/>
+        </w:rPr>
+        <w:t xml:space="preserve"> function.</w:t>
+      </w:r>
+    </w:p>
+    <w:p>
+      <w:pPr>
+        <w:numPr>
+          <w:ilvl w:val="1"/>
+          <w:numId w:val="4"/>
+        </w:numPr>
+        <w:spacing w:before="100" w:beforeAutospacing="1" w:after="100" w:afterAutospacing="1" w:line="240" w:lineRule="auto"/>
+        <w:rPr>
+          <w:rFonts w:ascii="Times New Roman" w:eastAsia="Times New Roman" w:hAnsi="Times New Roman" w:cs="Times New Roman"/>
+          <w:kern w:val="0"/>
+          <w:sz w:val="24"/>
+          <w:szCs w:val="24"/>
+          <w14:ligatures w14:val="none"/>
+        </w:rPr>
+      </w:pPr>
+      <w:r>
+        <w:rPr>
+          <w:rFonts w:ascii="Times New Roman" w:eastAsia="Times New Roman" w:hAnsi="Times New Roman" w:cs="Times New Roman"/>
+          <w:kern w:val="0"/>
+          <w:sz w:val="24"/>
+          <w:szCs w:val="24"/>
+          <w14:ligatures w14:val="none"/>
+        </w:rPr>
+        <w:t xml:space="preserve">Utilized </w:t>
+      </w:r>
+      <w:r>
+        <w:rPr>
+          <w:rFonts w:ascii="Courier New" w:eastAsia="Times New Roman" w:hAnsi="Courier New" w:cs="Courier New"/>
+          <w:kern w:val="0"/>
+          <w:sz w:val="20"/>
+          <w:szCs w:val="20"/>
+          <w14:ligatures w14:val="none"/>
+        </w:rPr>
+        <w:t>async/await</w:t>
+      </w:r>
+      <w:r>
+        <w:rPr>
+          <w:rFonts w:ascii="Times New Roman" w:eastAsia="Times New Roman" w:hAnsi="Times New Roman" w:cs="Times New Roman"/>
+          <w:kern w:val="0"/>
+          <w:sz w:val="24"/>
+          <w:szCs w:val="24"/>
+          <w14:ligatures w14:val="none"/>
+        </w:rPr>
+        <w:t xml:space="preserve"> and a </w:t>
+      </w:r>
+      <w:r>
+        <w:rPr>
+          <w:rFonts w:ascii="Courier New" w:eastAsia="Times New Roman" w:hAnsi="Courier New" w:cs="Courier New"/>
+          <w:kern w:val="0"/>
+          <w:sz w:val="20"/>
+          <w:szCs w:val="20"/>
+          <w14:ligatures w14:val="none"/>
+        </w:rPr>
+        <w:t>try/catch</w:t>
+      </w:r>
+      <w:r>
+        <w:rPr>
+          <w:rFonts w:ascii="Times New Roman" w:eastAsia="Times New Roman" w:hAnsi="Times New Roman" w:cs="Times New Roman"/>
+          <w:kern w:val="0"/>
+          <w:sz w:val="24"/>
+          <w:szCs w:val="24"/>
+          <w14:ligatures w14:val="none"/>
+        </w:rPr>
+        <w:t xml:space="preserve"> block to handle the API requests and ensure proper data display.</w:t>
+      </w:r>
+    </w:p>
+    <w:p>
+      <w:pPr>
+        <w:numPr>
+          <w:ilvl w:val="0"/>
+          <w:numId w:val="4"/>
+        </w:numPr>
+        <w:spacing w:before="100" w:beforeAutospacing="1" w:after="100" w:afterAutospacing="1" w:line="240" w:lineRule="auto"/>
+        <w:rPr>
+          <w:rFonts w:ascii="Times New Roman" w:eastAsia="Times New Roman" w:hAnsi="Times New Roman" w:cs="Times New Roman"/>
+          <w:kern w:val="0"/>
+          <w:sz w:val="24"/>
+          <w:szCs w:val="24"/>
+          <w14:ligatures w14:val="none"/>
+        </w:rPr>
+      </w:pPr>
+      <w:r>
+        <w:rPr>
+          <w:rFonts w:ascii="Times New Roman" w:eastAsia="Times New Roman" w:hAnsi="Times New Roman" w:cs="Times New Roman"/>
+          <w:b/>
+          <w:bCs/>
+          <w:kern w:val="0"/>
+          <w:sz w:val="24"/>
+          <w:szCs w:val="24"/>
+          <w14:ligatures w14:val="none"/>
+        </w:rPr>
+        <w:t>Detailed Code Walkthrough</w:t>
+      </w:r>
+      <w:r>
+        <w:rPr>
+          <w:rFonts w:ascii="Times New Roman" w:eastAsia="Times New Roman" w:hAnsi="Times New Roman" w:cs="Times New Roman"/>
+          <w:kern w:val="0"/>
+          <w:sz w:val="24"/>
+          <w:szCs w:val="24"/>
+          <w14:ligatures w14:val="none"/>
+        </w:rPr>
+        <w:t>:</w:t>
+      </w:r>
+    </w:p>
+    <w:p>
+      <w:pPr>
+        <w:spacing w:before="100" w:beforeAutospacing="1" w:after="100" w:afterAutospacing="1" w:line="240" w:lineRule="auto"/>
+        <w:ind w:left="720"/>
+        <w:rPr>
+          <w:rFonts w:ascii="Times New Roman" w:eastAsia="Times New Roman" w:hAnsi="Times New Roman" w:cs="Times New Roman"/>
+          <w:kern w:val="0"/>
+          <w:sz w:val="24"/>
+          <w:szCs w:val="24"/>
+          <w14:ligatures w14:val="none"/>
+        </w:rPr>
+      </w:pPr>
+      <w:r>
+        <w:rPr>
+          <w:rFonts w:ascii="Times New Roman" w:eastAsia="Times New Roman" w:hAnsi="Times New Roman" w:cs="Times New Roman"/>
+          <w:b/>
+          <w:bCs/>
+          <w:kern w:val="0"/>
+          <w:sz w:val="24"/>
+          <w:szCs w:val="24"/>
+          <w14:ligatures w14:val="none"/>
+        </w:rPr>
+        <w:t>updateStateWithNewData Function</w:t>
+      </w:r>
+      <w:r>
+        <w:rPr>
+          <w:rFonts w:ascii="Times New Roman" w:eastAsia="Times New Roman" w:hAnsi="Times New Roman" w:cs="Times New Roman"/>
+          <w:kern w:val="0"/>
+          <w:sz w:val="24"/>
+          <w:szCs w:val="24"/>
+          <w14:ligatures w14:val="none"/>
+        </w:rPr>
+        <w:t>:</w:t>
+      </w:r>
+    </w:p>
+    <w:p>
+      <w:pPr>
+        <w:numPr>
+          <w:ilvl w:val="1"/>
+          <w:numId w:val="4"/>
+        </w:numPr>
+        <w:spacing w:before="100" w:beforeAutospacing="1" w:after="100" w:afterAutospacing="1" w:line="240" w:lineRule="auto"/>
+        <w:rPr>
+          <w:rFonts w:ascii="Times New Roman" w:eastAsia="Times New Roman" w:hAnsi="Times New Roman" w:cs="Times New Roman"/>
+          <w:kern w:val="0"/>
+          <w:sz w:val="24"/>
+          <w:szCs w:val="24"/>
+          <w14:ligatures w14:val="none"/>
+        </w:rPr>
+      </w:pPr>
+      <w:r>
+        <w:rPr>
+          <w:rFonts w:ascii="Times New Roman" w:eastAsia="Times New Roman" w:hAnsi="Times New Roman" w:cs="Times New Roman"/>
+          <w:b/>
+          <w:bCs/>
+          <w:kern w:val="0"/>
+          <w:sz w:val="24"/>
+          <w:szCs w:val="24"/>
+          <w14:ligatures w14:val="none"/>
+        </w:rPr>
+        <w:t>Purpose</w:t>
+      </w:r>
+      <w:r>
+        <w:rPr>
+          <w:rFonts w:ascii="Times New Roman" w:eastAsia="Times New Roman" w:hAnsi="Times New Roman" w:cs="Times New Roman"/>
+          <w:kern w:val="0"/>
+          <w:sz w:val="24"/>
+          <w:szCs w:val="24"/>
+          <w14:ligatures w14:val="none"/>
+        </w:rPr>
+        <w:t>: Fetch data from the server based on specified parameters (years, view, office) and update the application state using a callback function.</w:t>
+      </w:r>
+    </w:p>
+    <w:p>
+      <w:pPr>
+        <w:numPr>
+          <w:ilvl w:val="1"/>
+          <w:numId w:val="4"/>
+        </w:numPr>
+        <w:spacing w:before="100" w:beforeAutospacing="1" w:after="100" w:afterAutospacing="1" w:line="240" w:lineRule="auto"/>
+        <w:rPr>
+          <w:rFonts w:ascii="Times New Roman" w:eastAsia="Times New Roman" w:hAnsi="Times New Roman" w:cs="Times New Roman"/>
+          <w:kern w:val="0"/>
+          <w:sz w:val="24"/>
+          <w:szCs w:val="24"/>
+          <w14:ligatures w14:val="none"/>
+        </w:rPr>
+      </w:pPr>
+      <w:r>
+        <w:rPr>
+          <w:rFonts w:ascii="Times New Roman" w:eastAsia="Times New Roman" w:hAnsi="Times New Roman" w:cs="Times New Roman"/>
+          <w:b/>
+          <w:bCs/>
+          <w:kern w:val="0"/>
+          <w:sz w:val="24"/>
+          <w:szCs w:val="24"/>
+          <w14:ligatures w14:val="none"/>
+        </w:rPr>
+        <w:t>Function Body</w:t>
+      </w:r>
+      <w:r>
+        <w:rPr>
+          <w:rFonts w:ascii="Times New Roman" w:eastAsia="Times New Roman" w:hAnsi="Times New Roman" w:cs="Times New Roman"/>
+          <w:kern w:val="0"/>
+          <w:sz w:val="24"/>
+          <w:szCs w:val="24"/>
+          <w14:ligatures w14:val="none"/>
+        </w:rPr>
+        <w:t>:</w:t>
+      </w:r>
+    </w:p>
+    <w:p>
+      <w:pPr>
+        <w:numPr>
+          <w:ilvl w:val="2"/>
+          <w:numId w:val="4"/>
+        </w:numPr>
+        <w:spacing w:before="100" w:beforeAutospacing="1" w:after="100" w:afterAutospacing="1" w:line="240" w:lineRule="auto"/>
+        <w:rPr>
+          <w:rFonts w:ascii="Times New Roman" w:eastAsia="Times New Roman" w:hAnsi="Times New Roman" w:cs="Times New Roman"/>
+          <w:kern w:val="0"/>
+          <w:sz w:val="24"/>
+          <w:szCs w:val="24"/>
+          <w14:ligatures w14:val="none"/>
+        </w:rPr>
+      </w:pPr>
+      <w:r>
+        <w:rPr>
+          <w:rFonts w:ascii="Times New Roman" w:eastAsia="Times New Roman" w:hAnsi="Times New Roman" w:cs="Times New Roman"/>
+          <w:b/>
+          <w:bCs/>
+          <w:kern w:val="0"/>
+          <w:sz w:val="24"/>
+          <w:szCs w:val="24"/>
+          <w14:ligatures w14:val="none"/>
+        </w:rPr>
+        <w:t>Initialization</w:t>
+      </w:r>
+      <w:r>
+        <w:rPr>
+          <w:rFonts w:ascii="Times New Roman" w:eastAsia="Times New Roman" w:hAnsi="Times New Roman" w:cs="Times New Roman"/>
+          <w:kern w:val="0"/>
+          <w:sz w:val="24"/>
+          <w:szCs w:val="24"/>
+          <w14:ligatures w14:val="none"/>
+        </w:rPr>
+        <w:t>:</w:t>
+      </w:r>
+    </w:p>
+    <w:p>
+      <w:pPr>
+        <w:numPr>
+          <w:ilvl w:val="3"/>
+          <w:numId w:val="4"/>
+        </w:numPr>
+        <w:spacing w:before="100" w:beforeAutospacing="1" w:after="100" w:afterAutospacing="1" w:line="240" w:lineRule="auto"/>
+        <w:rPr>
+          <w:rFonts w:ascii="Times New Roman" w:eastAsia="Times New Roman" w:hAnsi="Times New Roman" w:cs="Times New Roman"/>
+          <w:kern w:val="0"/>
+          <w:sz w:val="24"/>
+          <w:szCs w:val="24"/>
+          <w14:ligatures w14:val="none"/>
+        </w:rPr>
+      </w:pPr>
+      <w:r>
+        <w:rPr>
+          <w:rFonts w:ascii="Times New Roman" w:eastAsia="Times New Roman" w:hAnsi="Times New Roman" w:cs="Times New Roman"/>
+          <w:kern w:val="0"/>
+          <w:sz w:val="24"/>
+          <w:szCs w:val="24"/>
+          <w14:ligatures w14:val="none"/>
+        </w:rPr>
+        <w:t xml:space="preserve">Initialized three variables to store the results of API calls: </w:t>
+      </w:r>
+      <w:r>
+        <w:rPr>
+          <w:rFonts w:ascii="Courier New" w:eastAsia="Times New Roman" w:hAnsi="Courier New" w:cs="Courier New"/>
+          <w:kern w:val="0"/>
+          <w:sz w:val="20"/>
+          <w:szCs w:val="20"/>
+          <w14:ligatures w14:val="none"/>
+        </w:rPr>
+        <w:t>fiscalSummaryResult</w:t>
+      </w:r>
+      <w:r>
+        <w:rPr>
+          <w:rFonts w:ascii="Times New Roman" w:eastAsia="Times New Roman" w:hAnsi="Times New Roman" w:cs="Times New Roman"/>
+          <w:kern w:val="0"/>
+          <w:sz w:val="24"/>
+          <w:szCs w:val="24"/>
+          <w14:ligatures w14:val="none"/>
+        </w:rPr>
+        <w:t xml:space="preserve">, </w:t>
+      </w:r>
+      <w:r>
+        <w:rPr>
+          <w:rFonts w:ascii="Courier New" w:eastAsia="Times New Roman" w:hAnsi="Courier New" w:cs="Courier New"/>
+          <w:kern w:val="0"/>
+          <w:sz w:val="20"/>
+          <w:szCs w:val="20"/>
+          <w14:ligatures w14:val="none"/>
+        </w:rPr>
+        <w:t>heatMapResult</w:t>
+      </w:r>
+      <w:r>
+        <w:rPr>
+          <w:rFonts w:ascii="Times New Roman" w:eastAsia="Times New Roman" w:hAnsi="Times New Roman" w:cs="Times New Roman"/>
+          <w:kern w:val="0"/>
+          <w:sz w:val="24"/>
+          <w:szCs w:val="24"/>
+          <w14:ligatures w14:val="none"/>
+        </w:rPr>
+        <w:t xml:space="preserve">, and </w:t>
+      </w:r>
+      <w:r>
+        <w:rPr>
+          <w:rFonts w:ascii="Courier New" w:eastAsia="Times New Roman" w:hAnsi="Courier New" w:cs="Courier New"/>
+          <w:kern w:val="0"/>
+          <w:sz w:val="20"/>
+          <w:szCs w:val="20"/>
+          <w14:ligatures w14:val="none"/>
+        </w:rPr>
+        <w:t>citizenshipSummaryResult</w:t>
+      </w:r>
+      <w:r>
+        <w:rPr>
+          <w:rFonts w:ascii="Times New Roman" w:eastAsia="Times New Roman" w:hAnsi="Times New Roman" w:cs="Times New Roman"/>
+          <w:kern w:val="0"/>
+          <w:sz w:val="24"/>
+          <w:szCs w:val="24"/>
+          <w14:ligatures w14:val="none"/>
         </w:rPr>
         <w:t>.</w:t>
       </w:r>
-      <w:r>
-        <w:rPr>
-          <w:rFonts w:ascii="Lato" w:hAnsi="Lato"/>
-          <w:sz w:val="24"/>
-          <w:szCs w:val="24"/>
-        </w:rPr>
-        <w:t xml:space="preserve"> Once completed t</w:t>
-      </w:r>
-      <w:r>
-        <w:rPr>
-          <w:rFonts w:ascii="Lato" w:hAnsi="Lato"/>
-          <w:sz w:val="24"/>
-          <w:szCs w:val="24"/>
-        </w:rPr>
-        <w:t xml:space="preserve">he </w:t>
-      </w:r>
-      <w:r>
-        <w:rPr>
-          <w:rFonts w:ascii="Lato" w:hAnsi="Lato"/>
-          <w:sz w:val="24"/>
-          <w:szCs w:val="24"/>
-        </w:rPr>
-        <w:t xml:space="preserve">3 </w:t>
-      </w:r>
-      <w:r>
-        <w:rPr>
-          <w:rFonts w:ascii="Lato" w:hAnsi="Lato"/>
-          <w:sz w:val="24"/>
-          <w:szCs w:val="24"/>
-        </w:rPr>
-        <w:t>graphs on the Graphs page should display after the integration</w:t>
-      </w:r>
-      <w:r>
-        <w:rPr>
-          <w:rFonts w:ascii="Lato" w:hAnsi="Lato"/>
-          <w:sz w:val="24"/>
-          <w:szCs w:val="24"/>
-        </w:rPr>
-        <w:t xml:space="preserve"> of the API. </w:t>
-      </w:r>
-      <w:r>
-        <w:rPr>
-          <w:rFonts w:ascii="Lato" w:hAnsi="Lato"/>
-          <w:sz w:val="24"/>
-          <w:szCs w:val="24"/>
-        </w:rPr>
-        <w:t xml:space="preserve">The API endpoints I applied included the </w:t>
-      </w:r>
-      <w:r>
-        <w:rPr>
-          <w:rFonts w:ascii="Lato" w:hAnsi="Lato"/>
-          <w:sz w:val="24"/>
-          <w:szCs w:val="24"/>
-        </w:rPr>
-        <w:t xml:space="preserve">Fiscal Year Data </w:t>
-      </w:r>
-      <w:r>
-        <w:rPr>
-          <w:rFonts w:ascii="Lato" w:hAnsi="Lato"/>
-          <w:sz w:val="24"/>
-          <w:szCs w:val="24"/>
-        </w:rPr>
-        <w:t>(</w:t>
-      </w:r>
-      <w:r>
-        <w:rPr>
-          <w:rFonts w:ascii="Lato" w:hAnsi="Lato"/>
-          <w:sz w:val="24"/>
-          <w:szCs w:val="24"/>
-        </w:rPr>
-        <w:t>`/fiscalSummary`</w:t>
-      </w:r>
-      <w:r>
-        <w:rPr>
-          <w:rFonts w:ascii="Lato" w:hAnsi="Lato"/>
-          <w:sz w:val="24"/>
-          <w:szCs w:val="24"/>
-        </w:rPr>
-        <w:t xml:space="preserve">) and </w:t>
-      </w:r>
-      <w:r>
-        <w:rPr>
-          <w:rFonts w:ascii="Lato" w:hAnsi="Lato"/>
-          <w:sz w:val="24"/>
-          <w:szCs w:val="24"/>
-        </w:rPr>
-        <w:t>Citizenship Data</w:t>
-      </w:r>
-      <w:r>
-        <w:rPr>
-          <w:rFonts w:ascii="Lato" w:hAnsi="Lato"/>
-          <w:sz w:val="24"/>
-          <w:szCs w:val="24"/>
-        </w:rPr>
-        <w:t xml:space="preserve"> (</w:t>
-      </w:r>
-      <w:r>
-        <w:rPr>
-          <w:rFonts w:ascii="Lato" w:hAnsi="Lato"/>
-          <w:sz w:val="24"/>
-          <w:szCs w:val="24"/>
-        </w:rPr>
-        <w:t>`/citizenshipSummary`</w:t>
-      </w:r>
-      <w:r>
-        <w:rPr>
-          <w:rFonts w:ascii="Lato" w:hAnsi="Lato"/>
-          <w:sz w:val="24"/>
-          <w:szCs w:val="24"/>
-        </w:rPr>
-        <w:t>)</w:t>
-      </w:r>
-    </w:p>
-    <w:p>
-      <w:pPr>
-        <w:shd w:val="clear" w:color="auto" w:fill="FFFFFF"/>
-        <w:spacing w:before="100" w:beforeAutospacing="1" w:after="100" w:afterAutospacing="1" w:line="240" w:lineRule="auto"/>
-        <w:rPr>
-          <w:rFonts w:ascii="Lato" w:eastAsia="Times New Roman" w:hAnsi="Lato" w:cs="Times New Roman"/>
-          <w:color w:val="1B212C"/>
-          <w:kern w:val="0"/>
-          <w:sz w:val="24"/>
-          <w:szCs w:val="24"/>
-          <w14:ligatures w14:val="none"/>
-        </w:rPr>
-      </w:pPr>
-    </w:p>
-    <w:p>
-      <w:pPr>
-        <w:shd w:val="clear" w:color="auto" w:fill="FFFFFF"/>
-        <w:spacing w:before="100" w:beforeAutospacing="1" w:after="100" w:afterAutospacing="1" w:line="240" w:lineRule="auto"/>
-        <w:rPr>
-          <w:rFonts w:ascii="Lato" w:eastAsia="Times New Roman" w:hAnsi="Lato" w:cs="Times New Roman"/>
-          <w:color w:val="1B212C"/>
-          <w:kern w:val="0"/>
-          <w:sz w:val="24"/>
-          <w:szCs w:val="24"/>
-          <w14:ligatures w14:val="none"/>
-        </w:rPr>
-      </w:pPr>
-      <w:r>
-        <w:rPr>
-          <w:rFonts w:ascii="Lato" w:eastAsia="Times New Roman" w:hAnsi="Lato" w:cs="Times New Roman"/>
-          <w:color w:val="1B212C"/>
-          <w:kern w:val="0"/>
-          <w:sz w:val="24"/>
-          <w:szCs w:val="24"/>
-          <w14:ligatures w14:val="none"/>
-        </w:rPr>
-        <w:t>While enhancing the existing React component structure, I incorporated an Axios call within the updateStateWithNewData function. Using async/await and a try/catch block, I ensured the proper API endpoint data is displayed on the screen.</w:t>
-      </w:r>
-    </w:p>
-    <w:p>
-      <w:pPr>
-        <w:shd w:val="clear" w:color="auto" w:fill="FFFFFF"/>
-        <w:spacing w:before="100" w:beforeAutospacing="1" w:after="100" w:afterAutospacing="1" w:line="240" w:lineRule="auto"/>
-        <w:rPr>
-          <w:rFonts w:ascii="Lato" w:eastAsia="Times New Roman" w:hAnsi="Lato" w:cs="Times New Roman"/>
-          <w:color w:val="1B212C"/>
-          <w:kern w:val="0"/>
-          <w:sz w:val="24"/>
-          <w:szCs w:val="24"/>
-          <w14:ligatures w14:val="none"/>
-        </w:rPr>
-      </w:pPr>
-    </w:p>
-    <w:p>
-      <w:pPr>
-        <w:shd w:val="clear" w:color="auto" w:fill="FFFFFF"/>
-        <w:spacing w:before="100" w:beforeAutospacing="1" w:after="100" w:afterAutospacing="1" w:line="240" w:lineRule="auto"/>
-      </w:pPr>
-      <w:r>
-        <w:rPr>
-          <w:rFonts w:ascii="Lato" w:eastAsia="Times New Roman" w:hAnsi="Lato" w:cs="Times New Roman"/>
-          <w:color w:val="1B212C"/>
-          <w:kern w:val="0"/>
-          <w:sz w:val="24"/>
-          <w:szCs w:val="24"/>
-          <w14:ligatures w14:val="none"/>
-        </w:rPr>
-        <w:t>Verbally walkthrough Code</w:t>
-      </w:r>
-    </w:p>
-    <w:p/>
+    </w:p>
+    <w:p>
+      <w:pPr>
+        <w:numPr>
+          <w:ilvl w:val="2"/>
+          <w:numId w:val="4"/>
+        </w:numPr>
+        <w:spacing w:before="100" w:beforeAutospacing="1" w:after="100" w:afterAutospacing="1" w:line="240" w:lineRule="auto"/>
+        <w:rPr>
+          <w:rFonts w:ascii="Times New Roman" w:eastAsia="Times New Roman" w:hAnsi="Times New Roman" w:cs="Times New Roman"/>
+          <w:kern w:val="0"/>
+          <w:sz w:val="24"/>
+          <w:szCs w:val="24"/>
+          <w14:ligatures w14:val="none"/>
+        </w:rPr>
+      </w:pPr>
+      <w:r>
+        <w:rPr>
+          <w:rFonts w:ascii="Times New Roman" w:eastAsia="Times New Roman" w:hAnsi="Times New Roman" w:cs="Times New Roman"/>
+          <w:b/>
+          <w:bCs/>
+          <w:kern w:val="0"/>
+          <w:sz w:val="24"/>
+          <w:szCs w:val="24"/>
+          <w14:ligatures w14:val="none"/>
+        </w:rPr>
+        <w:t>API Calls Based on View</w:t>
+      </w:r>
+      <w:r>
+        <w:rPr>
+          <w:rFonts w:ascii="Times New Roman" w:eastAsia="Times New Roman" w:hAnsi="Times New Roman" w:cs="Times New Roman"/>
+          <w:kern w:val="0"/>
+          <w:sz w:val="24"/>
+          <w:szCs w:val="24"/>
+          <w14:ligatures w14:val="none"/>
+        </w:rPr>
+        <w:t>:</w:t>
+      </w:r>
+    </w:p>
+    <w:p>
+      <w:pPr>
+        <w:numPr>
+          <w:ilvl w:val="3"/>
+          <w:numId w:val="4"/>
+        </w:numPr>
+        <w:spacing w:before="100" w:beforeAutospacing="1" w:after="100" w:afterAutospacing="1" w:line="240" w:lineRule="auto"/>
+        <w:rPr>
+          <w:rFonts w:ascii="Times New Roman" w:eastAsia="Times New Roman" w:hAnsi="Times New Roman" w:cs="Times New Roman"/>
+          <w:kern w:val="0"/>
+          <w:sz w:val="24"/>
+          <w:szCs w:val="24"/>
+          <w14:ligatures w14:val="none"/>
+        </w:rPr>
+      </w:pPr>
+      <w:r>
+        <w:rPr>
+          <w:rFonts w:ascii="Times New Roman" w:eastAsia="Times New Roman" w:hAnsi="Times New Roman" w:cs="Times New Roman"/>
+          <w:b/>
+          <w:bCs/>
+          <w:kern w:val="0"/>
+          <w:sz w:val="24"/>
+          <w:szCs w:val="24"/>
+          <w14:ligatures w14:val="none"/>
+        </w:rPr>
+        <w:t>Time-Series View</w:t>
+      </w:r>
+      <w:r>
+        <w:rPr>
+          <w:rFonts w:ascii="Times New Roman" w:eastAsia="Times New Roman" w:hAnsi="Times New Roman" w:cs="Times New Roman"/>
+          <w:kern w:val="0"/>
+          <w:sz w:val="24"/>
+          <w:szCs w:val="24"/>
+          <w14:ligatures w14:val="none"/>
+        </w:rPr>
+        <w:t>:</w:t>
+      </w:r>
+    </w:p>
+    <w:p>
+      <w:pPr>
+        <w:numPr>
+          <w:ilvl w:val="4"/>
+          <w:numId w:val="4"/>
+        </w:numPr>
+        <w:spacing w:before="100" w:beforeAutospacing="1" w:after="100" w:afterAutospacing="1" w:line="240" w:lineRule="auto"/>
+        <w:rPr>
+          <w:rFonts w:ascii="Times New Roman" w:eastAsia="Times New Roman" w:hAnsi="Times New Roman" w:cs="Times New Roman"/>
+          <w:kern w:val="0"/>
+          <w:sz w:val="24"/>
+          <w:szCs w:val="24"/>
+          <w14:ligatures w14:val="none"/>
+        </w:rPr>
+      </w:pPr>
+      <w:r>
+        <w:rPr>
+          <w:rFonts w:ascii="Times New Roman" w:eastAsia="Times New Roman" w:hAnsi="Times New Roman" w:cs="Times New Roman"/>
+          <w:kern w:val="0"/>
+          <w:sz w:val="24"/>
+          <w:szCs w:val="24"/>
+          <w14:ligatures w14:val="none"/>
+        </w:rPr>
+        <w:t>GET request to fetch fiscal summary data for the specified years and office.</w:t>
+      </w:r>
+    </w:p>
+    <w:p>
+      <w:pPr>
+        <w:numPr>
+          <w:ilvl w:val="4"/>
+          <w:numId w:val="4"/>
+        </w:numPr>
+        <w:spacing w:before="100" w:beforeAutospacing="1" w:after="100" w:afterAutospacing="1" w:line="240" w:lineRule="auto"/>
+        <w:rPr>
+          <w:rFonts w:ascii="Times New Roman" w:eastAsia="Times New Roman" w:hAnsi="Times New Roman" w:cs="Times New Roman"/>
+          <w:kern w:val="0"/>
+          <w:sz w:val="24"/>
+          <w:szCs w:val="24"/>
+          <w14:ligatures w14:val="none"/>
+        </w:rPr>
+      </w:pPr>
+      <w:r>
+        <w:rPr>
+          <w:rFonts w:ascii="Times New Roman" w:eastAsia="Times New Roman" w:hAnsi="Times New Roman" w:cs="Times New Roman"/>
+          <w:kern w:val="0"/>
+          <w:sz w:val="24"/>
+          <w:szCs w:val="24"/>
+          <w14:ligatures w14:val="none"/>
+        </w:rPr>
+        <w:t>State updated with fetched data.</w:t>
+      </w:r>
+    </w:p>
+    <w:p>
+      <w:pPr>
+        <w:numPr>
+          <w:ilvl w:val="3"/>
+          <w:numId w:val="4"/>
+        </w:numPr>
+        <w:spacing w:before="100" w:beforeAutospacing="1" w:after="100" w:afterAutospacing="1" w:line="240" w:lineRule="auto"/>
+        <w:rPr>
+          <w:rFonts w:ascii="Times New Roman" w:eastAsia="Times New Roman" w:hAnsi="Times New Roman" w:cs="Times New Roman"/>
+          <w:kern w:val="0"/>
+          <w:sz w:val="24"/>
+          <w:szCs w:val="24"/>
+          <w14:ligatures w14:val="none"/>
+        </w:rPr>
+      </w:pPr>
+      <w:r>
+        <w:rPr>
+          <w:rFonts w:ascii="Times New Roman" w:eastAsia="Times New Roman" w:hAnsi="Times New Roman" w:cs="Times New Roman"/>
+          <w:b/>
+          <w:bCs/>
+          <w:kern w:val="0"/>
+          <w:sz w:val="24"/>
+          <w:szCs w:val="24"/>
+          <w14:ligatures w14:val="none"/>
+        </w:rPr>
+        <w:t>Office Heat Map View</w:t>
+      </w:r>
+      <w:r>
+        <w:rPr>
+          <w:rFonts w:ascii="Times New Roman" w:eastAsia="Times New Roman" w:hAnsi="Times New Roman" w:cs="Times New Roman"/>
+          <w:kern w:val="0"/>
+          <w:sz w:val="24"/>
+          <w:szCs w:val="24"/>
+          <w14:ligatures w14:val="none"/>
+        </w:rPr>
+        <w:t>:</w:t>
+      </w:r>
+    </w:p>
+    <w:p>
+      <w:pPr>
+        <w:numPr>
+          <w:ilvl w:val="4"/>
+          <w:numId w:val="4"/>
+        </w:numPr>
+        <w:spacing w:before="100" w:beforeAutospacing="1" w:after="100" w:afterAutospacing="1" w:line="240" w:lineRule="auto"/>
+        <w:rPr>
+          <w:rFonts w:ascii="Times New Roman" w:eastAsia="Times New Roman" w:hAnsi="Times New Roman" w:cs="Times New Roman"/>
+          <w:kern w:val="0"/>
+          <w:sz w:val="24"/>
+          <w:szCs w:val="24"/>
+          <w14:ligatures w14:val="none"/>
+        </w:rPr>
+      </w:pPr>
+      <w:r>
+        <w:rPr>
+          <w:rFonts w:ascii="Times New Roman" w:eastAsia="Times New Roman" w:hAnsi="Times New Roman" w:cs="Times New Roman"/>
+          <w:kern w:val="0"/>
+          <w:sz w:val="24"/>
+          <w:szCs w:val="24"/>
+          <w14:ligatures w14:val="none"/>
+        </w:rPr>
+        <w:t>GET request to fetch fiscal summary data for the specified years and office.</w:t>
+      </w:r>
+    </w:p>
+    <w:p>
+      <w:pPr>
+        <w:numPr>
+          <w:ilvl w:val="4"/>
+          <w:numId w:val="4"/>
+        </w:numPr>
+        <w:spacing w:before="100" w:beforeAutospacing="1" w:after="100" w:afterAutospacing="1" w:line="240" w:lineRule="auto"/>
+        <w:rPr>
+          <w:rFonts w:ascii="Times New Roman" w:eastAsia="Times New Roman" w:hAnsi="Times New Roman" w:cs="Times New Roman"/>
+          <w:kern w:val="0"/>
+          <w:sz w:val="24"/>
+          <w:szCs w:val="24"/>
+          <w14:ligatures w14:val="none"/>
+        </w:rPr>
+      </w:pPr>
+      <w:r>
+        <w:rPr>
+          <w:rFonts w:ascii="Times New Roman" w:eastAsia="Times New Roman" w:hAnsi="Times New Roman" w:cs="Times New Roman"/>
+          <w:kern w:val="0"/>
+          <w:sz w:val="24"/>
+          <w:szCs w:val="24"/>
+          <w14:ligatures w14:val="none"/>
+        </w:rPr>
+        <w:t>State updated with fetched data.</w:t>
+      </w:r>
+    </w:p>
+    <w:p>
+      <w:pPr>
+        <w:numPr>
+          <w:ilvl w:val="3"/>
+          <w:numId w:val="4"/>
+        </w:numPr>
+        <w:spacing w:before="100" w:beforeAutospacing="1" w:after="100" w:afterAutospacing="1" w:line="240" w:lineRule="auto"/>
+        <w:rPr>
+          <w:rFonts w:ascii="Times New Roman" w:eastAsia="Times New Roman" w:hAnsi="Times New Roman" w:cs="Times New Roman"/>
+          <w:kern w:val="0"/>
+          <w:sz w:val="24"/>
+          <w:szCs w:val="24"/>
+          <w14:ligatures w14:val="none"/>
+        </w:rPr>
+      </w:pPr>
+      <w:r>
+        <w:rPr>
+          <w:rFonts w:ascii="Times New Roman" w:eastAsia="Times New Roman" w:hAnsi="Times New Roman" w:cs="Times New Roman"/>
+          <w:b/>
+          <w:bCs/>
+          <w:kern w:val="0"/>
+          <w:sz w:val="24"/>
+          <w:szCs w:val="24"/>
+          <w14:ligatures w14:val="none"/>
+        </w:rPr>
+        <w:t>Citizenship View</w:t>
+      </w:r>
+      <w:r>
+        <w:rPr>
+          <w:rFonts w:ascii="Times New Roman" w:eastAsia="Times New Roman" w:hAnsi="Times New Roman" w:cs="Times New Roman"/>
+          <w:kern w:val="0"/>
+          <w:sz w:val="24"/>
+          <w:szCs w:val="24"/>
+          <w14:ligatures w14:val="none"/>
+        </w:rPr>
+        <w:t>:</w:t>
+      </w:r>
+    </w:p>
+    <w:p>
+      <w:pPr>
+        <w:numPr>
+          <w:ilvl w:val="4"/>
+          <w:numId w:val="4"/>
+        </w:numPr>
+        <w:spacing w:before="100" w:beforeAutospacing="1" w:after="100" w:afterAutospacing="1" w:line="240" w:lineRule="auto"/>
+        <w:rPr>
+          <w:rFonts w:ascii="Times New Roman" w:eastAsia="Times New Roman" w:hAnsi="Times New Roman" w:cs="Times New Roman"/>
+          <w:kern w:val="0"/>
+          <w:sz w:val="24"/>
+          <w:szCs w:val="24"/>
+          <w14:ligatures w14:val="none"/>
+        </w:rPr>
+      </w:pPr>
+      <w:r>
+        <w:rPr>
+          <w:rFonts w:ascii="Times New Roman" w:eastAsia="Times New Roman" w:hAnsi="Times New Roman" w:cs="Times New Roman"/>
+          <w:kern w:val="0"/>
+          <w:sz w:val="24"/>
+          <w:szCs w:val="24"/>
+          <w14:ligatures w14:val="none"/>
+        </w:rPr>
+        <w:t>GET request to fetch citizenship summary data for the specified years and office.</w:t>
+      </w:r>
+    </w:p>
+    <w:p>
+      <w:pPr>
+        <w:numPr>
+          <w:ilvl w:val="4"/>
+          <w:numId w:val="4"/>
+        </w:numPr>
+        <w:spacing w:before="100" w:beforeAutospacing="1" w:after="100" w:afterAutospacing="1" w:line="240" w:lineRule="auto"/>
+        <w:rPr>
+          <w:rFonts w:ascii="Times New Roman" w:eastAsia="Times New Roman" w:hAnsi="Times New Roman" w:cs="Times New Roman"/>
+          <w:kern w:val="0"/>
+          <w:sz w:val="24"/>
+          <w:szCs w:val="24"/>
+          <w14:ligatures w14:val="none"/>
+        </w:rPr>
+      </w:pPr>
+      <w:r>
+        <w:rPr>
+          <w:rFonts w:ascii="Times New Roman" w:eastAsia="Times New Roman" w:hAnsi="Times New Roman" w:cs="Times New Roman"/>
+          <w:kern w:val="0"/>
+          <w:sz w:val="24"/>
+          <w:szCs w:val="24"/>
+          <w14:ligatures w14:val="none"/>
+        </w:rPr>
+        <w:t>Additionally, fetches fiscal summary data.</w:t>
+      </w:r>
+    </w:p>
+    <w:p>
+      <w:pPr>
+        <w:numPr>
+          <w:ilvl w:val="4"/>
+          <w:numId w:val="4"/>
+        </w:numPr>
+        <w:spacing w:before="100" w:beforeAutospacing="1" w:after="100" w:afterAutospacing="1" w:line="240" w:lineRule="auto"/>
+        <w:rPr>
+          <w:rFonts w:ascii="Times New Roman" w:eastAsia="Times New Roman" w:hAnsi="Times New Roman" w:cs="Times New Roman"/>
+          <w:kern w:val="0"/>
+          <w:sz w:val="24"/>
+          <w:szCs w:val="24"/>
+          <w14:ligatures w14:val="none"/>
+        </w:rPr>
+      </w:pPr>
+      <w:r>
+        <w:rPr>
+          <w:rFonts w:ascii="Times New Roman" w:eastAsia="Times New Roman" w:hAnsi="Times New Roman" w:cs="Times New Roman"/>
+          <w:kern w:val="0"/>
+          <w:sz w:val="24"/>
+          <w:szCs w:val="24"/>
+          <w14:ligatures w14:val="none"/>
+        </w:rPr>
+        <w:t>Combines the results and updates the state with fetched data.</w:t>
+      </w:r>
+    </w:p>
+    <w:p>
+      <w:pPr>
+        <w:numPr>
+          <w:ilvl w:val="2"/>
+          <w:numId w:val="4"/>
+        </w:numPr>
+        <w:spacing w:before="100" w:beforeAutospacing="1" w:after="100" w:afterAutospacing="1" w:line="240" w:lineRule="auto"/>
+        <w:rPr>
+          <w:rFonts w:ascii="Times New Roman" w:eastAsia="Times New Roman" w:hAnsi="Times New Roman" w:cs="Times New Roman"/>
+          <w:kern w:val="0"/>
+          <w:sz w:val="24"/>
+          <w:szCs w:val="24"/>
+          <w14:ligatures w14:val="none"/>
+        </w:rPr>
+      </w:pPr>
+      <w:r>
+        <w:rPr>
+          <w:rFonts w:ascii="Times New Roman" w:eastAsia="Times New Roman" w:hAnsi="Times New Roman" w:cs="Times New Roman"/>
+          <w:b/>
+          <w:bCs/>
+          <w:kern w:val="0"/>
+          <w:sz w:val="24"/>
+          <w:szCs w:val="24"/>
+          <w14:ligatures w14:val="none"/>
+        </w:rPr>
+        <w:t>Error Handling</w:t>
+      </w:r>
+      <w:r>
+        <w:rPr>
+          <w:rFonts w:ascii="Times New Roman" w:eastAsia="Times New Roman" w:hAnsi="Times New Roman" w:cs="Times New Roman"/>
+          <w:kern w:val="0"/>
+          <w:sz w:val="24"/>
+          <w:szCs w:val="24"/>
+          <w14:ligatures w14:val="none"/>
+        </w:rPr>
+        <w:t>:</w:t>
+      </w:r>
+    </w:p>
+    <w:p>
+      <w:pPr>
+        <w:numPr>
+          <w:ilvl w:val="3"/>
+          <w:numId w:val="4"/>
+        </w:numPr>
+        <w:spacing w:before="100" w:beforeAutospacing="1" w:after="100" w:afterAutospacing="1" w:line="240" w:lineRule="auto"/>
+        <w:rPr>
+          <w:rFonts w:ascii="Times New Roman" w:eastAsia="Times New Roman" w:hAnsi="Times New Roman" w:cs="Times New Roman"/>
+          <w:kern w:val="0"/>
+          <w:sz w:val="24"/>
+          <w:szCs w:val="24"/>
+          <w14:ligatures w14:val="none"/>
+        </w:rPr>
+      </w:pPr>
+      <w:r>
+        <w:rPr>
+          <w:rFonts w:ascii="Times New Roman" w:eastAsia="Times New Roman" w:hAnsi="Times New Roman" w:cs="Times New Roman"/>
+          <w:kern w:val="0"/>
+          <w:sz w:val="24"/>
+          <w:szCs w:val="24"/>
+          <w14:ligatures w14:val="none"/>
+        </w:rPr>
+        <w:t>Logs any API call errors to the console.</w:t>
+      </w:r>
+    </w:p>
+    <w:p>
+      <w:pPr>
+        <w:spacing w:before="100" w:beforeAutospacing="1" w:after="100" w:afterAutospacing="1" w:line="240" w:lineRule="auto"/>
+        <w:ind w:left="1440"/>
+        <w:rPr>
+          <w:rFonts w:ascii="Times New Roman" w:eastAsia="Times New Roman" w:hAnsi="Times New Roman" w:cs="Times New Roman"/>
+          <w:kern w:val="0"/>
+          <w:sz w:val="24"/>
+          <w:szCs w:val="24"/>
+          <w14:ligatures w14:val="none"/>
+        </w:rPr>
+      </w:pPr>
+    </w:p>
     <w:sectPr>
       <w:pgSz w:w="12240" w:h="15840"/>
       <w:pgMar w:top="1440" w:right="1440" w:bottom="1440" w:left="1440" w:header="720" w:footer="720" w:gutter="0"/>
@@ -454,8 +1114,376 @@
       </w:pPr>
     </w:lvl>
   </w:abstractNum>
+  <w:abstractNum w:abstractNumId="1" w15:restartNumberingAfterBreak="0">
+    <w:nsid w:val="44106D28"/>
+    <w:multiLevelType w:val="multilevel"/>
+    <w:tmpl w:val="D79E6F3E"/>
+    <w:lvl w:ilvl="0">
+      <w:start w:val="1"/>
+      <w:numFmt w:val="decimal"/>
+      <w:lvlText w:val="%1."/>
+      <w:lvlJc w:val="left"/>
+      <w:pPr>
+        <w:tabs>
+          <w:tab w:val="num" w:pos="720"/>
+        </w:tabs>
+        <w:ind w:left="720" w:hanging="360"/>
+      </w:pPr>
+    </w:lvl>
+    <w:lvl w:ilvl="1">
+      <w:start w:val="1"/>
+      <w:numFmt w:val="bullet"/>
+      <w:lvlText w:val="o"/>
+      <w:lvlJc w:val="left"/>
+      <w:pPr>
+        <w:tabs>
+          <w:tab w:val="num" w:pos="1440"/>
+        </w:tabs>
+        <w:ind w:left="1440" w:hanging="360"/>
+      </w:pPr>
+      <w:rPr>
+        <w:rFonts w:ascii="Courier New" w:hAnsi="Courier New" w:hint="default"/>
+        <w:sz w:val="20"/>
+      </w:rPr>
+    </w:lvl>
+    <w:lvl w:ilvl="2">
+      <w:start w:val="1"/>
+      <w:numFmt w:val="decimal"/>
+      <w:lvlText w:val="%3."/>
+      <w:lvlJc w:val="left"/>
+      <w:pPr>
+        <w:tabs>
+          <w:tab w:val="num" w:pos="2160"/>
+        </w:tabs>
+        <w:ind w:left="2160" w:hanging="360"/>
+      </w:pPr>
+    </w:lvl>
+    <w:lvl w:ilvl="3">
+      <w:start w:val="1"/>
+      <w:numFmt w:val="bullet"/>
+      <w:lvlText w:val=""/>
+      <w:lvlJc w:val="left"/>
+      <w:pPr>
+        <w:tabs>
+          <w:tab w:val="num" w:pos="2880"/>
+        </w:tabs>
+        <w:ind w:left="2880" w:hanging="360"/>
+      </w:pPr>
+      <w:rPr>
+        <w:rFonts w:ascii="Wingdings" w:hAnsi="Wingdings" w:hint="default"/>
+        <w:sz w:val="20"/>
+      </w:rPr>
+    </w:lvl>
+    <w:lvl w:ilvl="4">
+      <w:start w:val="1"/>
+      <w:numFmt w:val="bullet"/>
+      <w:lvlText w:val=""/>
+      <w:lvlJc w:val="left"/>
+      <w:pPr>
+        <w:tabs>
+          <w:tab w:val="num" w:pos="3600"/>
+        </w:tabs>
+        <w:ind w:left="3600" w:hanging="360"/>
+      </w:pPr>
+      <w:rPr>
+        <w:rFonts w:ascii="Wingdings" w:hAnsi="Wingdings" w:hint="default"/>
+        <w:sz w:val="20"/>
+      </w:rPr>
+    </w:lvl>
+    <w:lvl w:ilvl="5" w:tentative="1">
+      <w:start w:val="1"/>
+      <w:numFmt w:val="decimal"/>
+      <w:lvlText w:val="%6."/>
+      <w:lvlJc w:val="left"/>
+      <w:pPr>
+        <w:tabs>
+          <w:tab w:val="num" w:pos="4320"/>
+        </w:tabs>
+        <w:ind w:left="4320" w:hanging="360"/>
+      </w:pPr>
+    </w:lvl>
+    <w:lvl w:ilvl="6" w:tentative="1">
+      <w:start w:val="1"/>
+      <w:numFmt w:val="decimal"/>
+      <w:lvlText w:val="%7."/>
+      <w:lvlJc w:val="left"/>
+      <w:pPr>
+        <w:tabs>
+          <w:tab w:val="num" w:pos="5040"/>
+        </w:tabs>
+        <w:ind w:left="5040" w:hanging="360"/>
+      </w:pPr>
+    </w:lvl>
+    <w:lvl w:ilvl="7" w:tentative="1">
+      <w:start w:val="1"/>
+      <w:numFmt w:val="decimal"/>
+      <w:lvlText w:val="%8."/>
+      <w:lvlJc w:val="left"/>
+      <w:pPr>
+        <w:tabs>
+          <w:tab w:val="num" w:pos="5760"/>
+        </w:tabs>
+        <w:ind w:left="5760" w:hanging="360"/>
+      </w:pPr>
+    </w:lvl>
+    <w:lvl w:ilvl="8" w:tentative="1">
+      <w:start w:val="1"/>
+      <w:numFmt w:val="decimal"/>
+      <w:lvlText w:val="%9."/>
+      <w:lvlJc w:val="left"/>
+      <w:pPr>
+        <w:tabs>
+          <w:tab w:val="num" w:pos="6480"/>
+        </w:tabs>
+        <w:ind w:left="6480" w:hanging="360"/>
+      </w:pPr>
+    </w:lvl>
+  </w:abstractNum>
+  <w:abstractNum w:abstractNumId="2" w15:restartNumberingAfterBreak="0">
+    <w:nsid w:val="464163F9"/>
+    <w:multiLevelType w:val="multilevel"/>
+    <w:tmpl w:val="44E8F8A2"/>
+    <w:lvl w:ilvl="0">
+      <w:start w:val="1"/>
+      <w:numFmt w:val="decimal"/>
+      <w:lvlText w:val="%1."/>
+      <w:lvlJc w:val="left"/>
+      <w:pPr>
+        <w:tabs>
+          <w:tab w:val="num" w:pos="720"/>
+        </w:tabs>
+        <w:ind w:left="720" w:hanging="360"/>
+      </w:pPr>
+    </w:lvl>
+    <w:lvl w:ilvl="1">
+      <w:start w:val="1"/>
+      <w:numFmt w:val="bullet"/>
+      <w:lvlText w:val="o"/>
+      <w:lvlJc w:val="left"/>
+      <w:pPr>
+        <w:tabs>
+          <w:tab w:val="num" w:pos="1440"/>
+        </w:tabs>
+        <w:ind w:left="1440" w:hanging="360"/>
+      </w:pPr>
+      <w:rPr>
+        <w:rFonts w:ascii="Courier New" w:hAnsi="Courier New" w:hint="default"/>
+        <w:sz w:val="20"/>
+      </w:rPr>
+    </w:lvl>
+    <w:lvl w:ilvl="2">
+      <w:start w:val="1"/>
+      <w:numFmt w:val="bullet"/>
+      <w:lvlText w:val=""/>
+      <w:lvlJc w:val="left"/>
+      <w:pPr>
+        <w:tabs>
+          <w:tab w:val="num" w:pos="2160"/>
+        </w:tabs>
+        <w:ind w:left="2160" w:hanging="360"/>
+      </w:pPr>
+      <w:rPr>
+        <w:rFonts w:ascii="Wingdings" w:hAnsi="Wingdings" w:hint="default"/>
+        <w:sz w:val="20"/>
+      </w:rPr>
+    </w:lvl>
+    <w:lvl w:ilvl="3" w:tentative="1">
+      <w:start w:val="1"/>
+      <w:numFmt w:val="decimal"/>
+      <w:lvlText w:val="%4."/>
+      <w:lvlJc w:val="left"/>
+      <w:pPr>
+        <w:tabs>
+          <w:tab w:val="num" w:pos="2880"/>
+        </w:tabs>
+        <w:ind w:left="2880" w:hanging="360"/>
+      </w:pPr>
+    </w:lvl>
+    <w:lvl w:ilvl="4" w:tentative="1">
+      <w:start w:val="1"/>
+      <w:numFmt w:val="decimal"/>
+      <w:lvlText w:val="%5."/>
+      <w:lvlJc w:val="left"/>
+      <w:pPr>
+        <w:tabs>
+          <w:tab w:val="num" w:pos="3600"/>
+        </w:tabs>
+        <w:ind w:left="3600" w:hanging="360"/>
+      </w:pPr>
+    </w:lvl>
+    <w:lvl w:ilvl="5" w:tentative="1">
+      <w:start w:val="1"/>
+      <w:numFmt w:val="decimal"/>
+      <w:lvlText w:val="%6."/>
+      <w:lvlJc w:val="left"/>
+      <w:pPr>
+        <w:tabs>
+          <w:tab w:val="num" w:pos="4320"/>
+        </w:tabs>
+        <w:ind w:left="4320" w:hanging="360"/>
+      </w:pPr>
+    </w:lvl>
+    <w:lvl w:ilvl="6" w:tentative="1">
+      <w:start w:val="1"/>
+      <w:numFmt w:val="decimal"/>
+      <w:lvlText w:val="%7."/>
+      <w:lvlJc w:val="left"/>
+      <w:pPr>
+        <w:tabs>
+          <w:tab w:val="num" w:pos="5040"/>
+        </w:tabs>
+        <w:ind w:left="5040" w:hanging="360"/>
+      </w:pPr>
+    </w:lvl>
+    <w:lvl w:ilvl="7" w:tentative="1">
+      <w:start w:val="1"/>
+      <w:numFmt w:val="decimal"/>
+      <w:lvlText w:val="%8."/>
+      <w:lvlJc w:val="left"/>
+      <w:pPr>
+        <w:tabs>
+          <w:tab w:val="num" w:pos="5760"/>
+        </w:tabs>
+        <w:ind w:left="5760" w:hanging="360"/>
+      </w:pPr>
+    </w:lvl>
+    <w:lvl w:ilvl="8" w:tentative="1">
+      <w:start w:val="1"/>
+      <w:numFmt w:val="decimal"/>
+      <w:lvlText w:val="%9."/>
+      <w:lvlJc w:val="left"/>
+      <w:pPr>
+        <w:tabs>
+          <w:tab w:val="num" w:pos="6480"/>
+        </w:tabs>
+        <w:ind w:left="6480" w:hanging="360"/>
+      </w:pPr>
+    </w:lvl>
+  </w:abstractNum>
+  <w:abstractNum w:abstractNumId="3" w15:restartNumberingAfterBreak="0">
+    <w:nsid w:val="73642593"/>
+    <w:multiLevelType w:val="multilevel"/>
+    <w:tmpl w:val="7A86DF44"/>
+    <w:lvl w:ilvl="0">
+      <w:start w:val="1"/>
+      <w:numFmt w:val="decimal"/>
+      <w:lvlText w:val="%1."/>
+      <w:lvlJc w:val="left"/>
+      <w:pPr>
+        <w:tabs>
+          <w:tab w:val="num" w:pos="720"/>
+        </w:tabs>
+        <w:ind w:left="720" w:hanging="360"/>
+      </w:pPr>
+    </w:lvl>
+    <w:lvl w:ilvl="1" w:tentative="1">
+      <w:start w:val="1"/>
+      <w:numFmt w:val="decimal"/>
+      <w:lvlText w:val="%2."/>
+      <w:lvlJc w:val="left"/>
+      <w:pPr>
+        <w:tabs>
+          <w:tab w:val="num" w:pos="1440"/>
+        </w:tabs>
+        <w:ind w:left="1440" w:hanging="360"/>
+      </w:pPr>
+    </w:lvl>
+    <w:lvl w:ilvl="2" w:tentative="1">
+      <w:start w:val="1"/>
+      <w:numFmt w:val="decimal"/>
+      <w:lvlText w:val="%3."/>
+      <w:lvlJc w:val="left"/>
+      <w:pPr>
+        <w:tabs>
+          <w:tab w:val="num" w:pos="2160"/>
+        </w:tabs>
+        <w:ind w:left="2160" w:hanging="360"/>
+      </w:pPr>
+    </w:lvl>
+    <w:lvl w:ilvl="3" w:tentative="1">
+      <w:start w:val="1"/>
+      <w:numFmt w:val="decimal"/>
+      <w:lvlText w:val="%4."/>
+      <w:lvlJc w:val="left"/>
+      <w:pPr>
+        <w:tabs>
+          <w:tab w:val="num" w:pos="2880"/>
+        </w:tabs>
+        <w:ind w:left="2880" w:hanging="360"/>
+      </w:pPr>
+    </w:lvl>
+    <w:lvl w:ilvl="4" w:tentative="1">
+      <w:start w:val="1"/>
+      <w:numFmt w:val="decimal"/>
+      <w:lvlText w:val="%5."/>
+      <w:lvlJc w:val="left"/>
+      <w:pPr>
+        <w:tabs>
+          <w:tab w:val="num" w:pos="3600"/>
+        </w:tabs>
+        <w:ind w:left="3600" w:hanging="360"/>
+      </w:pPr>
+    </w:lvl>
+    <w:lvl w:ilvl="5" w:tentative="1">
+      <w:start w:val="1"/>
+      <w:numFmt w:val="decimal"/>
+      <w:lvlText w:val="%6."/>
+      <w:lvlJc w:val="left"/>
+      <w:pPr>
+        <w:tabs>
+          <w:tab w:val="num" w:pos="4320"/>
+        </w:tabs>
+        <w:ind w:left="4320" w:hanging="360"/>
+      </w:pPr>
+    </w:lvl>
+    <w:lvl w:ilvl="6" w:tentative="1">
+      <w:start w:val="1"/>
+      <w:numFmt w:val="decimal"/>
+      <w:lvlText w:val="%7."/>
+      <w:lvlJc w:val="left"/>
+      <w:pPr>
+        <w:tabs>
+          <w:tab w:val="num" w:pos="5040"/>
+        </w:tabs>
+        <w:ind w:left="5040" w:hanging="360"/>
+      </w:pPr>
+    </w:lvl>
+    <w:lvl w:ilvl="7" w:tentative="1">
+      <w:start w:val="1"/>
+      <w:numFmt w:val="decimal"/>
+      <w:lvlText w:val="%8."/>
+      <w:lvlJc w:val="left"/>
+      <w:pPr>
+        <w:tabs>
+          <w:tab w:val="num" w:pos="5760"/>
+        </w:tabs>
+        <w:ind w:left="5760" w:hanging="360"/>
+      </w:pPr>
+    </w:lvl>
+    <w:lvl w:ilvl="8" w:tentative="1">
+      <w:start w:val="1"/>
+      <w:numFmt w:val="decimal"/>
+      <w:lvlText w:val="%9."/>
+      <w:lvlJc w:val="left"/>
+      <w:pPr>
+        <w:tabs>
+          <w:tab w:val="num" w:pos="6480"/>
+        </w:tabs>
+        <w:ind w:left="6480" w:hanging="360"/>
+      </w:pPr>
+    </w:lvl>
+  </w:abstractNum>
   <w:num w:numId="1" w16cid:durableId="1850750712">
     <w:abstractNumId w:val="0"/>
+  </w:num>
+  <w:num w:numId="2" w16cid:durableId="2038971260">
+    <w:abstractNumId w:val="3"/>
+  </w:num>
+  <w:num w:numId="3" w16cid:durableId="324208960">
+    <w:abstractNumId w:val="2"/>
+  </w:num>
+  <w:num w:numId="4" w16cid:durableId="26950193">
+    <w:abstractNumId w:val="1"/>
   </w:num>
 </w:numbering>
 </file>
@@ -899,6 +1927,42 @@
       <w:contextualSpacing/>
     </w:pPr>
   </w:style>
+  <w:style w:type="paragraph" w:styleId="NormalWeb">
+    <w:name w:val="Normal (Web)"/>
+    <w:basedOn w:val="Normal"/>
+    <w:uiPriority w:val="99"/>
+    <w:unhideWhenUsed/>
+    <w:rsid w:val="006C2CFF"/>
+    <w:rPr>
+      <w:rFonts w:ascii="Times New Roman" w:hAnsi="Times New Roman" w:cs="Times New Roman"/>
+      <w:sz w:val="24"/>
+      <w:szCs w:val="24"/>
+    </w:rPr>
+  </w:style>
+  <w:style w:type="character" w:styleId="Strong">
+    <w:name w:val="Strong"/>
+    <w:basedOn w:val="DefaultParagraphFont"/>
+    <w:uiPriority w:val="22"/>
+    <w:qFormat/>
+    <w:rsid w:val="006663EF"/>
+    <w:rPr>
+      <w:b/>
+      <w:bCs/>
+    </w:rPr>
+  </w:style>
+  <w:style w:type="character" w:styleId="HTMLCode">
+    <w:name w:val="HTML Code"/>
+    <w:basedOn w:val="DefaultParagraphFont"/>
+    <w:uiPriority w:val="99"/>
+    <w:semiHidden/>
+    <w:unhideWhenUsed/>
+    <w:rsid w:val="006663EF"/>
+    <w:rPr>
+      <w:rFonts w:ascii="Courier New" w:eastAsia="Times New Roman" w:hAnsi="Courier New" w:cs="Courier New"/>
+      <w:sz w:val="20"/>
+      <w:szCs w:val="20"/>
+    </w:rPr>
+  </w:style>
 </w:styles>
 </file>
 

</xml_diff>